<commit_message>
feat(resume): update minimal address
</commit_message>
<xml_diff>
--- a/assets/resume/WindoResume2022EN.docx
+++ b/assets/resume/WindoResume2022EN.docx
@@ -59,7 +59,7 @@
           </mc:Choice>
           <mc:Fallback>
             <w:pict>
-              <v:rect w14:anchorId="543FB185" id="officeArt object" o:spid="_x0000_s1026" alt="officeArt object" style="position:absolute;margin-left:539.15pt;margin-top:0;width:55.65pt;height:50.55pt;z-index:251659264;visibility:visible;mso-wrap-style:square;mso-wrap-distance-left:0;mso-wrap-distance-top:0;mso-wrap-distance-right:0;mso-wrap-distance-bottom:0;mso-position-horizontal:absolute;mso-position-horizontal-relative:page;mso-position-vertical:absolute;mso-position-vertical-relative:page;v-text-anchor:top" o:gfxdata="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" fillcolor="black" stroked="f" strokeweight="1pt">
+              <v:rect w14:anchorId="349B39F2" id="officeArt object" o:spid="_x0000_s1026" alt="officeArt object" style="position:absolute;margin-left:539.15pt;margin-top:0;width:55.65pt;height:50.55pt;z-index:251659264;visibility:visible;mso-wrap-style:square;mso-wrap-distance-left:0;mso-wrap-distance-top:0;mso-wrap-distance-right:0;mso-wrap-distance-bottom:0;mso-position-horizontal:absolute;mso-position-horizontal-relative:page;mso-position-vertical:absolute;mso-position-vertical-relative:page;v-text-anchor:top" o:gfxdata="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" fillcolor="black" stroked="f" strokeweight="1pt">
                 <v:stroke miterlimit="4"/>
                 <w10:wrap anchorx="page" anchory="page"/>
               </v:rect>
@@ -90,55 +90,14 @@
           <w:rStyle w:val="None"/>
           <w:rFonts w:ascii="Source Sans Pro" w:hAnsi="Source Sans Pro"/>
         </w:rPr>
-        <w:t xml:space="preserve"> | +628122013050 | Jl. </w:t>
-      </w:r>
-      <w:proofErr w:type="spellStart"/>
-      <w:r>
-        <w:rPr>
-          <w:rStyle w:val="None"/>
-          <w:rFonts w:ascii="Source Sans Pro" w:hAnsi="Source Sans Pro"/>
-        </w:rPr>
-        <w:t>Remaja</w:t>
-      </w:r>
-      <w:proofErr w:type="spellEnd"/>
-      <w:r>
-        <w:rPr>
-          <w:rStyle w:val="None"/>
-          <w:rFonts w:ascii="Source Sans Pro" w:hAnsi="Source Sans Pro"/>
-        </w:rPr>
-        <w:t xml:space="preserve"> No.20, </w:t>
-      </w:r>
-      <w:proofErr w:type="spellStart"/>
-      <w:r>
-        <w:rPr>
-          <w:rStyle w:val="None"/>
-          <w:rFonts w:ascii="Source Sans Pro" w:hAnsi="Source Sans Pro"/>
-        </w:rPr>
-        <w:t>Jati</w:t>
-      </w:r>
-      <w:proofErr w:type="spellEnd"/>
-      <w:r>
-        <w:rPr>
-          <w:rStyle w:val="None"/>
-          <w:rFonts w:ascii="Source Sans Pro" w:hAnsi="Source Sans Pro"/>
-        </w:rPr>
-        <w:t xml:space="preserve"> </w:t>
-      </w:r>
-      <w:proofErr w:type="spellStart"/>
-      <w:r>
-        <w:rPr>
-          <w:rStyle w:val="None"/>
-          <w:rFonts w:ascii="Source Sans Pro" w:hAnsi="Source Sans Pro"/>
-        </w:rPr>
-        <w:t>Pulogadung</w:t>
-      </w:r>
-      <w:proofErr w:type="spellEnd"/>
-      <w:r>
-        <w:rPr>
-          <w:rStyle w:val="None"/>
-          <w:rFonts w:ascii="Source Sans Pro" w:hAnsi="Source Sans Pro"/>
-        </w:rPr>
-        <w:t>, Jakarta Timur</w:t>
+        <w:t xml:space="preserve"> | </w:t>
+      </w:r>
+      <w:r>
+        <w:rPr>
+          <w:rStyle w:val="None"/>
+          <w:rFonts w:ascii="Source Sans Pro" w:hAnsi="Source Sans Pro"/>
+        </w:rPr>
+        <w:t>Jakarta, Indonesia</w:t>
       </w:r>
     </w:p>
     <w:p>

</xml_diff>